<commit_message>
Refactorización de codigo completa Falta: -Crear el dto de serie para pasar la info a gdib (esperando respuesta) -Arreglar aspectos visuales de los nuevos componentes de las tablas
Añadida configuración de logs para toda la aplicación
Falta:
-Log del cliente jersey

Añadido nuevo rol a la aplicación
Arreglados errores de la aplicación
Añadida trazabilidad de la petición mediante logs
</commit_message>
<xml_diff>
--- a/doc/INS001_Manual instalacion Archium_v1.4.docx
+++ b/doc/INS001_Manual instalacion Archium_v1.4.docx
@@ -1817,7 +1817,6 @@
                 <w:color w:val="414142"/>
               </w:rPr>
             </w:pPr>
-            <w:bookmarkStart w:id="0" w:name="_GoBack"/>
             <w:r>
               <w:rPr>
                 <w:color w:val="414142"/>
@@ -1830,7 +1829,6 @@
               </w:rPr>
               <w:t>3</w:t>
             </w:r>
-            <w:bookmarkEnd w:id="0"/>
             <w:r>
               <w:rPr>
                 <w:color w:val="414142"/>
@@ -2792,7 +2790,7 @@
       <w:pPr>
         <w:pStyle w:val="Nivel1"/>
       </w:pPr>
-      <w:bookmarkStart w:id="1" w:name="_Toc55807611"/>
+      <w:bookmarkStart w:id="0" w:name="_Toc55807611"/>
     </w:p>
     <w:p>
       <w:pPr>
@@ -2802,7 +2800,7 @@
         <w:lastRenderedPageBreak/>
         <w:t>INDICE</w:t>
       </w:r>
-      <w:bookmarkEnd w:id="1"/>
+      <w:bookmarkEnd w:id="0"/>
     </w:p>
     <w:sdt>
       <w:sdtPr>
@@ -3190,19 +3188,19 @@
       <w:pPr>
         <w:pStyle w:val="Nivel1"/>
       </w:pPr>
-      <w:bookmarkStart w:id="2" w:name="_Toc519848989"/>
+      <w:bookmarkStart w:id="1" w:name="_Toc519848989"/>
     </w:p>
     <w:p>
       <w:pPr>
         <w:pStyle w:val="Ttulo2"/>
       </w:pPr>
-      <w:bookmarkStart w:id="3" w:name="_Toc31206388"/>
-      <w:bookmarkStart w:id="4" w:name="_Toc55807612"/>
+      <w:bookmarkStart w:id="2" w:name="_Toc31206388"/>
+      <w:bookmarkStart w:id="3" w:name="_Toc55807612"/>
       <w:r>
         <w:t>Propósito del documento</w:t>
       </w:r>
+      <w:bookmarkEnd w:id="2"/>
       <w:bookmarkEnd w:id="3"/>
-      <w:bookmarkEnd w:id="4"/>
     </w:p>
     <w:p>
       <w:r>
@@ -3220,13 +3218,13 @@
       <w:pPr>
         <w:pStyle w:val="Ttulo2"/>
       </w:pPr>
-      <w:bookmarkStart w:id="5" w:name="_Toc31206389"/>
-      <w:bookmarkStart w:id="6" w:name="_Toc55807613"/>
+      <w:bookmarkStart w:id="4" w:name="_Toc31206389"/>
+      <w:bookmarkStart w:id="5" w:name="_Toc55807613"/>
       <w:r>
         <w:t>Alcance</w:t>
       </w:r>
+      <w:bookmarkEnd w:id="4"/>
       <w:bookmarkEnd w:id="5"/>
-      <w:bookmarkEnd w:id="6"/>
     </w:p>
     <w:p>
       <w:r>
@@ -3249,7 +3247,7 @@
           <w:lang w:val="en-US"/>
         </w:rPr>
       </w:pPr>
-      <w:bookmarkStart w:id="7" w:name="_Toc55807614"/>
+      <w:bookmarkStart w:id="6" w:name="_Toc55807614"/>
       <w:proofErr w:type="spellStart"/>
       <w:r>
         <w:rPr>
@@ -3264,7 +3262,7 @@
         </w:rPr>
         <w:t>.</w:t>
       </w:r>
-      <w:bookmarkEnd w:id="7"/>
+      <w:bookmarkEnd w:id="6"/>
     </w:p>
     <w:p>
       <w:r>
@@ -6627,7 +6625,27 @@
           <w:rStyle w:val="tlid-translation"/>
         </w:rPr>
         <w:lastRenderedPageBreak/>
-        <w:t>Añadir el rol ACH_GESTOR que es el que actualmente está configurado en el web.xml</w:t>
+        <w:t>Añadir el rol ACH_GESTOR</w:t>
+      </w:r>
+      <w:r>
+        <w:rPr>
+          <w:rStyle w:val="tlid-translation"/>
+        </w:rPr>
+        <w:t xml:space="preserve">, crearemos además otro nuevo rol ACH_ALFRESCO, que será el que </w:t>
+      </w:r>
+      <w:proofErr w:type="spellStart"/>
+      <w:r>
+        <w:rPr>
+          <w:rStyle w:val="tlid-translation"/>
+        </w:rPr>
+        <w:t>se</w:t>
+      </w:r>
+      <w:proofErr w:type="spellEnd"/>
+      <w:r>
+        <w:rPr>
+          <w:rStyle w:val="tlid-translation"/>
+        </w:rPr>
+        <w:t xml:space="preserve"> asignará al usuario con permisos para realizar peticiones al CSGD.</w:t>
       </w:r>
     </w:p>
     <w:p>
@@ -6779,6 +6797,7 @@
         </w:rPr>
         <w:t>El rol para la aplicación será: “</w:t>
       </w:r>
+      <w:bookmarkStart w:id="7" w:name="_GoBack"/>
       <w:r>
         <w:rPr>
           <w:rFonts w:ascii="Arial" w:hAnsi="Arial" w:cs="Arial"/>
@@ -6789,6 +6808,7 @@
         </w:rPr>
         <w:t>ARCHIUM</w:t>
       </w:r>
+      <w:bookmarkEnd w:id="7"/>
       <w:r>
         <w:rPr>
           <w:rStyle w:val="tlid-translation"/>
@@ -8518,7 +8538,7 @@
           </wp:anchor>
         </w:drawing>
       </w:r>
-      <w:bookmarkEnd w:id="2"/>
+      <w:bookmarkEnd w:id="1"/>
     </w:p>
     <w:sectPr>
       <w:headerReference w:type="default" r:id="rId28"/>
@@ -8793,7 +8813,7 @@
             </mc:Choice>
             <mc:Fallback>
               <w:pict>
-                <v:line w14:anchorId="5B51F85D" id="Conector recto 10" o:spid="_x0000_s1026" style="position:absolute;z-index:251661312;visibility:visible;mso-wrap-style:square;mso-wrap-distance-left:9pt;mso-wrap-distance-top:0;mso-wrap-distance-right:9pt;mso-wrap-distance-bottom:0;mso-position-horizontal:absolute;mso-position-horizontal-relative:text;mso-position-vertical:absolute;mso-position-vertical-relative:text" from=".7pt,-.35pt" to="430.2pt,-.35pt" o:gfxdata="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" strokecolor="black [3200]" strokeweight=".5pt">
+                <v:line w14:anchorId="6FDFCA5E" id="Conector recto 10" o:spid="_x0000_s1026" style="position:absolute;z-index:251661312;visibility:visible;mso-wrap-style:square;mso-wrap-distance-left:9pt;mso-wrap-distance-top:0;mso-wrap-distance-right:9pt;mso-wrap-distance-bottom:0;mso-position-horizontal:absolute;mso-position-horizontal-relative:text;mso-position-vertical:absolute;mso-position-vertical-relative:text" from=".7pt,-.35pt" to="430.2pt,-.35pt" o:gfxdata="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" strokecolor="black [3200]" strokeweight=".5pt">
                   <v:stroke joinstyle="miter"/>
                 </v:line>
               </w:pict>
@@ -9029,7 +9049,7 @@
         </mc:Choice>
         <mc:Fallback>
           <w:pict>
-            <v:shapetype w14:anchorId="6A3D403F" id="_x0000_t32" coordsize="21600,21600" o:spt="32" o:oned="t" path="m,l21600,21600e" filled="f">
+            <v:shapetype w14:anchorId="389575F7" id="_x0000_t32" coordsize="21600,21600" o:spt="32" o:oned="t" path="m,l21600,21600e" filled="f">
               <v:path arrowok="t" fillok="f" o:connecttype="none"/>
               <o:lock v:ext="edit" shapetype="t"/>
             </v:shapetype>
@@ -9303,7 +9323,7 @@
         </mc:Choice>
         <mc:Fallback>
           <w:pict>
-            <v:shapetype w14:anchorId="4F26B5E9" id="_x0000_t32" coordsize="21600,21600" o:spt="32" o:oned="t" path="m,l21600,21600e" filled="f">
+            <v:shapetype w14:anchorId="3499F42E" id="_x0000_t32" coordsize="21600,21600" o:spt="32" o:oned="t" path="m,l21600,21600e" filled="f">
               <v:path arrowok="t" fillok="f" o:connecttype="none"/>
               <o:lock v:ext="edit" shapetype="t"/>
             </v:shapetype>
@@ -16735,7 +16755,7 @@
 </file>
 
 <file path=customXml/itemProps1.xml><?xml version="1.0" encoding="utf-8"?>
-<ds:datastoreItem xmlns:ds="http://schemas.openxmlformats.org/officeDocument/2006/customXml" ds:itemID="{0055F1C3-4CCD-4A1C-AD82-068BE2BD9D6E}">
+<ds:datastoreItem xmlns:ds="http://schemas.openxmlformats.org/officeDocument/2006/customXml" ds:itemID="{A413800A-DBD5-45EF-A064-8DA4D4800E0F}">
   <ds:schemaRefs>
     <ds:schemaRef ds:uri="http://schemas.openxmlformats.org/officeDocument/2006/bibliography"/>
   </ds:schemaRefs>

</xml_diff>